<commit_message>
Major revisions to initial dummy code
</commit_message>
<xml_diff>
--- a/Coastal ABM Pseudocode.docx
+++ b/Coastal ABM Pseudocode.docx
@@ -476,6 +476,21 @@
         <w:t>For each block group, update the population density</w:t>
       </w:r>
       <w:r>
+        <w:rPr>
+          <w:b/>
+          <w:bCs/>
+        </w:rPr>
+        <w:t xml:space="preserve"> </w:t>
+      </w:r>
+      <w:r>
+        <w:rPr>
+          <w:b/>
+          <w:bCs/>
+          <w:highlight w:val="green"/>
+        </w:rPr>
+        <w:t>and available units</w:t>
+      </w:r>
+      <w:r>
         <w:t xml:space="preserve"> of the bg based on current population (self.population) and land area (self.area)</w:t>
       </w:r>
     </w:p>
@@ -492,9 +507,123 @@
           <w:bCs/>
         </w:rPr>
         <w:t>Process steps:</w:t>
+      </w:r>
+    </w:p>
+    <w:p>
+      <w:pPr>
+        <w:pStyle w:val="ListParagraph"/>
+        <w:numPr>
+          <w:ilvl w:val="0"/>
+          <w:numId w:val="3"/>
+        </w:numPr>
+        <w:rPr>
+          <w:b/>
+          <w:bCs/>
+        </w:rPr>
+      </w:pPr>
+      <w:r>
+        <w:rPr>
+          <w:i/>
+          <w:iCs/>
+        </w:rPr>
+        <w:t>s.engine[x].run()</w:t>
+      </w:r>
+      <w:r>
+        <w:rPr>
+          <w:b/>
+          <w:bCs/>
+          <w:i/>
+          <w:iCs/>
+        </w:rPr>
+        <w:t xml:space="preserve"> </w:t>
+      </w:r>
+      <w:r>
+        <w:rPr>
+          <w:b/>
+          <w:bCs/>
+        </w:rPr>
+        <w:t>–</w:t>
+      </w:r>
+      <w:r>
+        <w:rPr>
+          <w:b/>
+          <w:bCs/>
+        </w:rPr>
+        <w:t xml:space="preserve"> </w:t>
+      </w:r>
+      <w:r>
+        <w:rPr>
+          <w:b/>
+          <w:bCs/>
+        </w:rPr>
+        <w:t>New agent creation engine runs.</w:t>
+      </w:r>
+    </w:p>
+    <w:p>
+      <w:pPr>
+        <w:pStyle w:val="ListParagraph"/>
+        <w:numPr>
+          <w:ilvl w:val="0"/>
+          <w:numId w:val="3"/>
+        </w:numPr>
+        <w:rPr>
+          <w:b/>
+          <w:bCs/>
+        </w:rPr>
+      </w:pPr>
+      <w:r>
+        <w:rPr>
+          <w:i/>
+          <w:iCs/>
+        </w:rPr>
+        <w:t>s.engine[x].run()</w:t>
+      </w:r>
+      <w:r>
+        <w:rPr>
+          <w:b/>
+          <w:bCs/>
+          <w:i/>
+          <w:iCs/>
+        </w:rPr>
+        <w:t xml:space="preserve"> </w:t>
+      </w:r>
+      <w:r>
+        <w:rPr>
+          <w:b/>
+          <w:bCs/>
+        </w:rPr>
+        <w:t xml:space="preserve">– </w:t>
+      </w:r>
+      <w:r>
+        <w:rPr>
+          <w:b/>
+          <w:bCs/>
+        </w:rPr>
+        <w:t>Existing</w:t>
+      </w:r>
+      <w:r>
+        <w:rPr>
+          <w:b/>
+          <w:bCs/>
+        </w:rPr>
+        <w:t xml:space="preserve"> agent </w:t>
+      </w:r>
+      <w:r>
+        <w:rPr>
+          <w:b/>
+          <w:bCs/>
+        </w:rPr>
+        <w:t>sampler (for re-location)</w:t>
       </w:r>
       <w:bookmarkStart w:id="0" w:name="_GoBack"/>
       <w:bookmarkEnd w:id="0"/>
+      <w:r>
+        <w:rPr>
+          <w:b/>
+          <w:bCs/>
+        </w:rPr>
+        <w:t xml:space="preserve"> engine runs.</w:t>
+      </w:r>
     </w:p>
     <w:p>
       <w:pPr>
@@ -513,98 +642,24 @@
           <w:i/>
           <w:iCs/>
         </w:rPr>
-        <w:t>s.engine[</w:t>
-      </w:r>
-      <w:r>
-        <w:rPr>
-          <w:i/>
-          <w:iCs/>
-        </w:rPr>
-        <w:t>x</w:t>
-      </w:r>
-      <w:r>
-        <w:rPr>
-          <w:i/>
-          <w:iCs/>
-        </w:rPr>
-        <w:t>].run()</w:t>
-      </w:r>
-      <w:r>
-        <w:t xml:space="preserve"> – </w:t>
-      </w:r>
-      <w:r>
-        <w:rPr>
-          <w:b/>
-          <w:bCs/>
-        </w:rPr>
-        <w:t>New</w:t>
-      </w:r>
-      <w:r>
+        <w:t>s.engine[x].run()</w:t>
+      </w:r>
+      <w:r>
+        <w:rPr>
+          <w:i/>
+          <w:iCs/>
+        </w:rPr>
         <w:t xml:space="preserve"> </w:t>
       </w:r>
       <w:r>
-        <w:rPr>
-          <w:b/>
-          <w:bCs/>
-        </w:rPr>
-        <w:t>a</w:t>
-      </w:r>
-      <w:r>
-        <w:rPr>
-          <w:b/>
-          <w:bCs/>
-        </w:rPr>
-        <w:t xml:space="preserve">gent location </w:t>
-      </w:r>
-      <w:r>
-        <w:rPr>
-          <w:b/>
-          <w:bCs/>
-        </w:rPr>
-        <w:t xml:space="preserve">choice </w:t>
-      </w:r>
-      <w:r>
-        <w:rPr>
-          <w:b/>
-          <w:bCs/>
-        </w:rPr>
-        <w:t>engine runs</w:t>
-      </w:r>
-      <w:r>
-        <w:rPr>
-          <w:b/>
-          <w:bCs/>
-        </w:rPr>
-        <w:t>.</w:t>
-      </w:r>
-      <w:r>
-        <w:rPr>
-          <w:b/>
-          <w:bCs/>
-        </w:rPr>
-        <w:t xml:space="preserve"> </w:t>
-      </w:r>
-      <w:r>
-        <w:t>Assigns new population from the “queue” to block groups with a</w:t>
-      </w:r>
-      <w:r>
-        <w:t xml:space="preserve">llowable development (as defined by the zoning agent, see </w:t>
-      </w:r>
-      <w:r>
-        <w:rPr>
-          <w:b/>
-          <w:bCs/>
-        </w:rPr>
-        <w:t>step X</w:t>
-      </w:r>
-      <w:r>
-        <w:t>)</w:t>
-      </w:r>
-      <w:r>
-        <w:t xml:space="preserve">. Next, determines agent re-location decisions. </w:t>
-      </w:r>
-      <w:r>
-        <w:t>These are currently both represented as random processes as a placeholder.</w:t>
+        <w:t xml:space="preserve">– </w:t>
+      </w:r>
+      <w:r>
+        <w:rPr>
+          <w:b/>
+          <w:bCs/>
+        </w:rPr>
+        <w:t>Housing inventory engine runs.</w:t>
       </w:r>
     </w:p>
     <w:p>
@@ -620,9 +675,156 @@
         </w:rPr>
       </w:pPr>
       <w:r>
+        <w:rPr>
+          <w:i/>
+          <w:iCs/>
+        </w:rPr>
+        <w:t>s.engine[</w:t>
+      </w:r>
+      <w:r>
+        <w:rPr>
+          <w:i/>
+          <w:iCs/>
+        </w:rPr>
+        <w:t>x</w:t>
+      </w:r>
+      <w:r>
+        <w:rPr>
+          <w:i/>
+          <w:iCs/>
+        </w:rPr>
+        <w:t>].run()</w:t>
+      </w:r>
+      <w:r>
+        <w:t xml:space="preserve"> – </w:t>
+      </w:r>
+      <w:r>
+        <w:rPr>
+          <w:b/>
+          <w:bCs/>
+        </w:rPr>
+        <w:t>New</w:t>
+      </w:r>
+      <w:r>
+        <w:t xml:space="preserve"> </w:t>
+      </w:r>
+      <w:r>
+        <w:rPr>
+          <w:b/>
+          <w:bCs/>
+        </w:rPr>
+        <w:t>a</w:t>
+      </w:r>
+      <w:r>
+        <w:rPr>
+          <w:b/>
+          <w:bCs/>
+        </w:rPr>
+        <w:t xml:space="preserve">gent location </w:t>
+      </w:r>
+      <w:r>
+        <w:rPr>
+          <w:b/>
+          <w:bCs/>
+        </w:rPr>
+        <w:t xml:space="preserve">choice </w:t>
+      </w:r>
+      <w:r>
+        <w:rPr>
+          <w:b/>
+          <w:bCs/>
+        </w:rPr>
+        <w:t>engine runs</w:t>
+      </w:r>
+      <w:r>
+        <w:rPr>
+          <w:b/>
+          <w:bCs/>
+        </w:rPr>
+        <w:t>.</w:t>
+      </w:r>
+    </w:p>
+    <w:p>
+      <w:pPr>
+        <w:pStyle w:val="ListParagraph"/>
+        <w:numPr>
+          <w:ilvl w:val="0"/>
+          <w:numId w:val="3"/>
+        </w:numPr>
+        <w:rPr>
+          <w:b/>
+          <w:bCs/>
+        </w:rPr>
+      </w:pPr>
+      <w:r>
+        <w:rPr>
+          <w:i/>
+          <w:iCs/>
+        </w:rPr>
+        <w:t>s.engine[x].run()</w:t>
+      </w:r>
+      <w:r>
+        <w:rPr>
+          <w:b/>
+          <w:bCs/>
+          <w:i/>
+          <w:iCs/>
+        </w:rPr>
+        <w:t xml:space="preserve"> – </w:t>
+      </w:r>
+      <w:r>
+        <w:rPr>
+          <w:b/>
+          <w:bCs/>
+        </w:rPr>
+        <w:t xml:space="preserve">Existing agent </w:t>
+      </w:r>
+      <w:r>
+        <w:rPr>
+          <w:b/>
+          <w:bCs/>
+        </w:rPr>
+        <w:t>re-</w:t>
+      </w:r>
+      <w:r>
+        <w:rPr>
+          <w:b/>
+          <w:bCs/>
+        </w:rPr>
+        <w:t>location choice engine runs</w:t>
+      </w:r>
+      <w:r>
+        <w:rPr>
+          <w:b/>
+          <w:bCs/>
+        </w:rPr>
+        <w:t>.</w:t>
+      </w:r>
+    </w:p>
+    <w:p>
+      <w:pPr>
+        <w:pStyle w:val="ListParagraph"/>
+        <w:numPr>
+          <w:ilvl w:val="0"/>
+          <w:numId w:val="3"/>
+        </w:numPr>
+        <w:rPr>
+          <w:b/>
+          <w:bCs/>
+        </w:rPr>
+      </w:pPr>
+      <w:r>
+        <w:rPr>
+          <w:i/>
+          <w:iCs/>
+        </w:rPr>
         <w:t xml:space="preserve">s.engine[x].run() </w:t>
       </w:r>
       <w:r>
+        <w:rPr>
+          <w:i/>
+          <w:iCs/>
+        </w:rPr>
         <w:t>–</w:t>
       </w:r>
       <w:r>

</xml_diff>